<commit_message>
updated files and deleted it
</commit_message>
<xml_diff>
--- a/Meeting_Report.docx
+++ b/Meeting_Report.docx
@@ -591,7 +591,15 @@
         <w:t>category-based summaries</w:t>
       </w:r>
       <w:r>
-        <w:t xml:space="preserve"> (e.g., white_goods, entertainment, lighting, etc.).</w:t>
+        <w:t xml:space="preserve"> (e.g., </w:t>
+      </w:r>
+      <w:proofErr w:type="spellStart"/>
+      <w:r>
+        <w:t>white_goods</w:t>
+      </w:r>
+      <w:proofErr w:type="spellEnd"/>
+      <w:r>
+        <w:t>, entertainment, lighting, etc.).</w:t>
       </w:r>
     </w:p>
     <w:p>
@@ -726,7 +734,7 @@
     <w:p>
       <w:r>
         <w:pict w14:anchorId="1CBCBF78">
-          <v:rect id="_x0000_i1034" style="width:0;height:1.5pt" o:hralign="center" o:hrstd="t" o:hr="t" fillcolor="#a0a0a0" stroked="f"/>
+          <v:rect id="_x0000_i1028" style="width:0;height:1.5pt" o:hralign="center" o:hrstd="t" o:hr="t" fillcolor="#a0a0a0" stroked="f"/>
         </w:pict>
       </w:r>
     </w:p>
@@ -898,6 +906,913 @@
     <w:p/>
     <w:p/>
     <w:p/>
+    <w:p/>
+    <w:p>
+      <w:pPr>
+        <w:rPr>
+          <w:b/>
+          <w:bCs/>
+        </w:rPr>
+      </w:pPr>
+      <w:r>
+        <w:rPr>
+          <w:b/>
+          <w:bCs/>
+        </w:rPr>
+        <w:lastRenderedPageBreak/>
+        <w:t>Meeting Report – Key Points</w:t>
+      </w:r>
+    </w:p>
+    <w:p>
+      <w:r>
+        <w:rPr>
+          <w:b/>
+          <w:bCs/>
+        </w:rPr>
+        <w:t>Date:</w:t>
+      </w:r>
+      <w:r>
+        <w:t xml:space="preserve"> </w:t>
+      </w:r>
+      <w:r>
+        <w:t>5 may</w:t>
+      </w:r>
+      <w:r>
+        <w:br/>
+      </w:r>
+      <w:r>
+        <w:rPr>
+          <w:b/>
+          <w:bCs/>
+        </w:rPr>
+        <w:t>Topic:</w:t>
+      </w:r>
+      <w:r>
+        <w:t xml:space="preserve"> Updates on Training Dataset Preparation &amp; Configuration Integration</w:t>
+      </w:r>
+    </w:p>
+    <w:p>
+      <w:r>
+        <w:pict w14:anchorId="105A678A">
+          <v:rect id="_x0000_i1047" style="width:0;height:1.5pt" o:hralign="center" o:hrstd="t" o:hr="t" fillcolor="#a0a0a0" stroked="f"/>
+        </w:pict>
+      </w:r>
+    </w:p>
+    <w:p>
+      <w:pPr>
+        <w:rPr>
+          <w:b/>
+          <w:bCs/>
+        </w:rPr>
+      </w:pPr>
+      <w:r>
+        <w:rPr>
+          <w:rFonts w:ascii="Segoe UI Emoji" w:hAnsi="Segoe UI Emoji" w:cs="Segoe UI Emoji"/>
+          <w:b/>
+          <w:bCs/>
+        </w:rPr>
+        <w:t>✅</w:t>
+      </w:r>
+      <w:r>
+        <w:rPr>
+          <w:b/>
+          <w:bCs/>
+        </w:rPr>
+        <w:t xml:space="preserve"> 1. Refactoring Training Data Preparation</w:t>
+      </w:r>
+    </w:p>
+    <w:p>
+      <w:pPr>
+        <w:numPr>
+          <w:ilvl w:val="0"/>
+          <w:numId w:val="7"/>
+        </w:numPr>
+      </w:pPr>
+      <w:r>
+        <w:rPr>
+          <w:b/>
+          <w:bCs/>
+        </w:rPr>
+        <w:t>Time Feature Engineering &amp; Encoding</w:t>
+      </w:r>
+    </w:p>
+    <w:p>
+      <w:pPr>
+        <w:numPr>
+          <w:ilvl w:val="1"/>
+          <w:numId w:val="7"/>
+        </w:numPr>
+      </w:pPr>
+      <w:r>
+        <w:t xml:space="preserve">Moved processing of time (conversion to seconds, cyclical features) and </w:t>
+      </w:r>
+      <w:proofErr w:type="spellStart"/>
+      <w:r>
+        <w:t>date_range</w:t>
+      </w:r>
+      <w:proofErr w:type="spellEnd"/>
+      <w:r>
+        <w:t xml:space="preserve"> encoding directly into the training dataset preparation script.</w:t>
+      </w:r>
+    </w:p>
+    <w:p>
+      <w:pPr>
+        <w:numPr>
+          <w:ilvl w:val="1"/>
+          <w:numId w:val="7"/>
+        </w:numPr>
+      </w:pPr>
+      <w:r>
+        <w:t>Ensures cleaner separation of concerns and simplifies the training pipeline.</w:t>
+      </w:r>
+    </w:p>
+    <w:p>
+      <w:r>
+        <w:pict w14:anchorId="7742E09D">
+          <v:rect id="_x0000_i1048" style="width:0;height:1.5pt" o:hralign="center" o:hrstd="t" o:hr="t" fillcolor="#a0a0a0" stroked="f"/>
+        </w:pict>
+      </w:r>
+    </w:p>
+    <w:p>
+      <w:pPr>
+        <w:rPr>
+          <w:b/>
+          <w:bCs/>
+        </w:rPr>
+      </w:pPr>
+      <w:r>
+        <w:rPr>
+          <w:rFonts w:ascii="Segoe UI Emoji" w:hAnsi="Segoe UI Emoji" w:cs="Segoe UI Emoji"/>
+          <w:b/>
+          <w:bCs/>
+        </w:rPr>
+        <w:t>🔄</w:t>
+      </w:r>
+      <w:r>
+        <w:rPr>
+          <w:b/>
+          <w:bCs/>
+        </w:rPr>
+        <w:t xml:space="preserve"> 2. Configuration Enhancements</w:t>
+      </w:r>
+    </w:p>
+    <w:p>
+      <w:pPr>
+        <w:numPr>
+          <w:ilvl w:val="0"/>
+          <w:numId w:val="8"/>
+        </w:numPr>
+      </w:pPr>
+      <w:r>
+        <w:rPr>
+          <w:b/>
+          <w:bCs/>
+        </w:rPr>
+        <w:t>Month-wise Variations Added</w:t>
+      </w:r>
+    </w:p>
+    <w:p>
+      <w:pPr>
+        <w:numPr>
+          <w:ilvl w:val="1"/>
+          <w:numId w:val="8"/>
+        </w:numPr>
+      </w:pPr>
+      <w:r>
+        <w:t xml:space="preserve">Introduced </w:t>
+      </w:r>
+      <w:proofErr w:type="spellStart"/>
+      <w:r>
+        <w:t>month_variations</w:t>
+      </w:r>
+      <w:proofErr w:type="spellEnd"/>
+      <w:r>
+        <w:t xml:space="preserve"> in house configuration files to reflect realistic seasonal electricity consumption trends.</w:t>
+      </w:r>
+    </w:p>
+    <w:p>
+      <w:pPr>
+        <w:numPr>
+          <w:ilvl w:val="1"/>
+          <w:numId w:val="8"/>
+        </w:numPr>
+      </w:pPr>
+      <w:r>
+        <w:t>Example: Higher usage in winter (January: 1.2), lower in summer (May: 0.8).</w:t>
+      </w:r>
+    </w:p>
+    <w:p>
+      <w:pPr>
+        <w:numPr>
+          <w:ilvl w:val="0"/>
+          <w:numId w:val="8"/>
+        </w:numPr>
+      </w:pPr>
+      <w:r>
+        <w:rPr>
+          <w:b/>
+          <w:bCs/>
+        </w:rPr>
+        <w:t>Lighting Usage Adjustments</w:t>
+      </w:r>
+    </w:p>
+    <w:p>
+      <w:pPr>
+        <w:numPr>
+          <w:ilvl w:val="1"/>
+          <w:numId w:val="8"/>
+        </w:numPr>
+      </w:pPr>
+      <w:r>
+        <w:t xml:space="preserve">Refined lighting schedules in configurations to better reflect actual household </w:t>
+      </w:r>
+      <w:proofErr w:type="spellStart"/>
+      <w:r>
+        <w:t>behavior</w:t>
+      </w:r>
+      <w:proofErr w:type="spellEnd"/>
+      <w:r>
+        <w:t>.</w:t>
+      </w:r>
+    </w:p>
+    <w:p>
+      <w:pPr>
+        <w:numPr>
+          <w:ilvl w:val="0"/>
+          <w:numId w:val="8"/>
+        </w:numPr>
+      </w:pPr>
+      <w:r>
+        <w:rPr>
+          <w:b/>
+          <w:bCs/>
+        </w:rPr>
+        <w:t>New Seasonal Configuration File</w:t>
+      </w:r>
+    </w:p>
+    <w:p>
+      <w:pPr>
+        <w:numPr>
+          <w:ilvl w:val="1"/>
+          <w:numId w:val="8"/>
+        </w:numPr>
+      </w:pPr>
+      <w:r>
+        <w:t>Added a dedicated file for seasonal changes, enabling flexible simulation control based on the time of year.</w:t>
+      </w:r>
+    </w:p>
+    <w:p>
+      <w:r>
+        <w:pict w14:anchorId="5BAFCBD0">
+          <v:rect id="_x0000_i1049" style="width:0;height:1.5pt" o:hralign="center" o:hrstd="t" o:hr="t" fillcolor="#a0a0a0" stroked="f"/>
+        </w:pict>
+      </w:r>
+    </w:p>
+    <w:p>
+      <w:pPr>
+        <w:rPr>
+          <w:b/>
+          <w:bCs/>
+        </w:rPr>
+      </w:pPr>
+      <w:r>
+        <w:rPr>
+          <w:rFonts w:ascii="Segoe UI Emoji" w:hAnsi="Segoe UI Emoji" w:cs="Segoe UI Emoji"/>
+          <w:b/>
+          <w:bCs/>
+        </w:rPr>
+        <w:t>🛠️</w:t>
+      </w:r>
+      <w:r>
+        <w:rPr>
+          <w:b/>
+          <w:bCs/>
+        </w:rPr>
+        <w:t xml:space="preserve"> 3. Generator Code Modifications</w:t>
+      </w:r>
+    </w:p>
+    <w:p>
+      <w:pPr>
+        <w:numPr>
+          <w:ilvl w:val="0"/>
+          <w:numId w:val="9"/>
+        </w:numPr>
+      </w:pPr>
+      <w:r>
+        <w:rPr>
+          <w:b/>
+          <w:bCs/>
+        </w:rPr>
+        <w:t>Adapted Simulation Logic</w:t>
+      </w:r>
+    </w:p>
+    <w:p>
+      <w:pPr>
+        <w:numPr>
+          <w:ilvl w:val="1"/>
+          <w:numId w:val="9"/>
+        </w:numPr>
+      </w:pPr>
+      <w:r>
+        <w:t xml:space="preserve">Updated the generator script to read and apply </w:t>
+      </w:r>
+      <w:proofErr w:type="spellStart"/>
+      <w:r>
+        <w:t>month_variations</w:t>
+      </w:r>
+      <w:proofErr w:type="spellEnd"/>
+      <w:r>
+        <w:t xml:space="preserve"> from the configuration.</w:t>
+      </w:r>
+    </w:p>
+    <w:p>
+      <w:pPr>
+        <w:numPr>
+          <w:ilvl w:val="1"/>
+          <w:numId w:val="9"/>
+        </w:numPr>
+      </w:pPr>
+      <w:r>
+        <w:t>Ensures monthly adjustments are correctly applied during energy consumption simulation.</w:t>
+      </w:r>
+    </w:p>
+    <w:p/>
+    <w:p/>
+    <w:p>
+      <w:pPr>
+        <w:rPr>
+          <w:b/>
+          <w:bCs/>
+        </w:rPr>
+      </w:pPr>
+      <w:r>
+        <w:rPr>
+          <w:b/>
+          <w:bCs/>
+        </w:rPr>
+        <w:lastRenderedPageBreak/>
+        <w:t>Meeting Report – Power Consumption Forecasting System</w:t>
+      </w:r>
+    </w:p>
+    <w:p>
+      <w:r>
+        <w:rPr>
+          <w:b/>
+          <w:bCs/>
+        </w:rPr>
+        <w:t>Date:</w:t>
+      </w:r>
+      <w:r>
+        <w:t xml:space="preserve"> </w:t>
+      </w:r>
+      <w:r>
+        <w:rPr>
+          <w:i/>
+          <w:iCs/>
+        </w:rPr>
+        <w:t>6 May</w:t>
+      </w:r>
+      <w:r>
+        <w:br/>
+      </w:r>
+      <w:r>
+        <w:rPr>
+          <w:b/>
+          <w:bCs/>
+        </w:rPr>
+        <w:t>Topic:</w:t>
+      </w:r>
+      <w:r>
+        <w:t xml:space="preserve"> System Updates and Enhancements</w:t>
+      </w:r>
+    </w:p>
+    <w:p>
+      <w:r>
+        <w:pict w14:anchorId="04ADA273">
+          <v:rect id="_x0000_i1059" style="width:0;height:1.5pt" o:hralign="center" o:hrstd="t" o:hr="t" fillcolor="#a0a0a0" stroked="f"/>
+        </w:pict>
+      </w:r>
+    </w:p>
+    <w:p>
+      <w:pPr>
+        <w:rPr>
+          <w:b/>
+          <w:bCs/>
+        </w:rPr>
+      </w:pPr>
+      <w:r>
+        <w:rPr>
+          <w:rFonts w:ascii="Segoe UI Emoji" w:hAnsi="Segoe UI Emoji" w:cs="Segoe UI Emoji"/>
+          <w:b/>
+          <w:bCs/>
+        </w:rPr>
+        <w:t>✅</w:t>
+      </w:r>
+      <w:r>
+        <w:rPr>
+          <w:b/>
+          <w:bCs/>
+        </w:rPr>
+        <w:t xml:space="preserve"> Key Points Discussed</w:t>
+      </w:r>
+    </w:p>
+    <w:p>
+      <w:pPr>
+        <w:numPr>
+          <w:ilvl w:val="0"/>
+          <w:numId w:val="10"/>
+        </w:numPr>
+      </w:pPr>
+      <w:r>
+        <w:rPr>
+          <w:rFonts w:ascii="Segoe UI Emoji" w:hAnsi="Segoe UI Emoji" w:cs="Segoe UI Emoji"/>
+          <w:b/>
+          <w:bCs/>
+        </w:rPr>
+        <w:t>📦</w:t>
+      </w:r>
+      <w:r>
+        <w:rPr>
+          <w:b/>
+          <w:bCs/>
+        </w:rPr>
+        <w:t xml:space="preserve"> New LSTM Model Integration</w:t>
+      </w:r>
+    </w:p>
+    <w:p>
+      <w:pPr>
+        <w:numPr>
+          <w:ilvl w:val="1"/>
+          <w:numId w:val="10"/>
+        </w:numPr>
+      </w:pPr>
+      <w:r>
+        <w:t>A new LSTM-based model was successfully created and trained.</w:t>
+      </w:r>
+    </w:p>
+    <w:p>
+      <w:pPr>
+        <w:numPr>
+          <w:ilvl w:val="1"/>
+          <w:numId w:val="10"/>
+        </w:numPr>
+      </w:pPr>
+      <w:r>
+        <w:t>It uses sequential time-windowed data with cyclical features for improved temporal learning.</w:t>
+      </w:r>
+    </w:p>
+    <w:p>
+      <w:pPr>
+        <w:numPr>
+          <w:ilvl w:val="1"/>
+          <w:numId w:val="10"/>
+        </w:numPr>
+      </w:pPr>
+      <w:r>
+        <w:t>Evaluation showed significant improvement in predictive performance (R² up to ~0.89).</w:t>
+      </w:r>
+    </w:p>
+    <w:p>
+      <w:pPr>
+        <w:numPr>
+          <w:ilvl w:val="0"/>
+          <w:numId w:val="10"/>
+        </w:numPr>
+      </w:pPr>
+      <w:r>
+        <w:rPr>
+          <w:rFonts w:ascii="Segoe UI Emoji" w:hAnsi="Segoe UI Emoji" w:cs="Segoe UI Emoji"/>
+          <w:b/>
+          <w:bCs/>
+        </w:rPr>
+        <w:t>🧩</w:t>
+      </w:r>
+      <w:r>
+        <w:rPr>
+          <w:b/>
+          <w:bCs/>
+        </w:rPr>
+        <w:t xml:space="preserve"> Configuration Enhancements</w:t>
+      </w:r>
+    </w:p>
+    <w:p>
+      <w:pPr>
+        <w:numPr>
+          <w:ilvl w:val="1"/>
+          <w:numId w:val="10"/>
+        </w:numPr>
+      </w:pPr>
+      <w:r>
+        <w:t>Seasonal configuration logic was finalized and corrected for Indian seasonal mapping.</w:t>
+      </w:r>
+    </w:p>
+    <w:p>
+      <w:pPr>
+        <w:numPr>
+          <w:ilvl w:val="1"/>
+          <w:numId w:val="10"/>
+        </w:numPr>
+      </w:pPr>
+      <w:r>
+        <w:t xml:space="preserve">Two new appliances were added to the simulation: </w:t>
+      </w:r>
+      <w:r>
+        <w:rPr>
+          <w:b/>
+          <w:bCs/>
+        </w:rPr>
+        <w:t>mortar</w:t>
+      </w:r>
+      <w:r>
+        <w:t xml:space="preserve"> and </w:t>
+      </w:r>
+      <w:r>
+        <w:rPr>
+          <w:b/>
+          <w:bCs/>
+        </w:rPr>
+        <w:t>water heater</w:t>
+      </w:r>
+      <w:r>
+        <w:t>.</w:t>
+      </w:r>
+    </w:p>
+    <w:p>
+      <w:pPr>
+        <w:numPr>
+          <w:ilvl w:val="1"/>
+          <w:numId w:val="10"/>
+        </w:numPr>
+      </w:pPr>
+      <w:r>
+        <w:t>Updated power ratings were integrated into the generator.</w:t>
+      </w:r>
+    </w:p>
+    <w:p>
+      <w:pPr>
+        <w:numPr>
+          <w:ilvl w:val="0"/>
+          <w:numId w:val="10"/>
+        </w:numPr>
+      </w:pPr>
+      <w:r>
+        <w:rPr>
+          <w:rFonts w:ascii="Segoe UI Emoji" w:hAnsi="Segoe UI Emoji" w:cs="Segoe UI Emoji"/>
+          <w:b/>
+          <w:bCs/>
+        </w:rPr>
+        <w:t>⚙️</w:t>
+      </w:r>
+      <w:r>
+        <w:rPr>
+          <w:b/>
+          <w:bCs/>
+        </w:rPr>
+        <w:t xml:space="preserve"> Generator Code Update</w:t>
+      </w:r>
+    </w:p>
+    <w:p>
+      <w:pPr>
+        <w:numPr>
+          <w:ilvl w:val="1"/>
+          <w:numId w:val="10"/>
+        </w:numPr>
+      </w:pPr>
+      <w:r>
+        <w:t>The data generator was updated to:</w:t>
+      </w:r>
+    </w:p>
+    <w:p>
+      <w:pPr>
+        <w:numPr>
+          <w:ilvl w:val="2"/>
+          <w:numId w:val="10"/>
+        </w:numPr>
+      </w:pPr>
+      <w:r>
+        <w:t>Reflect the new device types.</w:t>
+      </w:r>
+    </w:p>
+    <w:p>
+      <w:pPr>
+        <w:numPr>
+          <w:ilvl w:val="2"/>
+          <w:numId w:val="10"/>
+        </w:numPr>
+      </w:pPr>
+      <w:r>
+        <w:t>Incorporate seasonal multipliers and peak-hour adjustments per device.</w:t>
+      </w:r>
+    </w:p>
+    <w:p>
+      <w:pPr>
+        <w:numPr>
+          <w:ilvl w:val="1"/>
+          <w:numId w:val="10"/>
+        </w:numPr>
+      </w:pPr>
+      <w:r>
+        <w:t>Enhanced time handling and seasonal logic now simulate data for the entire year.</w:t>
+      </w:r>
+    </w:p>
+    <w:p>
+      <w:pPr>
+        <w:numPr>
+          <w:ilvl w:val="0"/>
+          <w:numId w:val="10"/>
+        </w:numPr>
+      </w:pPr>
+      <w:r>
+        <w:rPr>
+          <w:rFonts w:ascii="Segoe UI Emoji" w:hAnsi="Segoe UI Emoji" w:cs="Segoe UI Emoji"/>
+          <w:b/>
+          <w:bCs/>
+        </w:rPr>
+        <w:t>📈</w:t>
+      </w:r>
+      <w:r>
+        <w:rPr>
+          <w:b/>
+          <w:bCs/>
+        </w:rPr>
+        <w:t xml:space="preserve"> Training Pipeline Adjustments</w:t>
+      </w:r>
+    </w:p>
+    <w:p>
+      <w:pPr>
+        <w:numPr>
+          <w:ilvl w:val="1"/>
+          <w:numId w:val="10"/>
+        </w:numPr>
+      </w:pPr>
+      <w:r>
+        <w:t>The trainer module was modified to accommodate:</w:t>
+      </w:r>
+    </w:p>
+    <w:p>
+      <w:pPr>
+        <w:numPr>
+          <w:ilvl w:val="2"/>
+          <w:numId w:val="10"/>
+        </w:numPr>
+      </w:pPr>
+      <w:r>
+        <w:t>New feature columns from the updated data format.</w:t>
+      </w:r>
+    </w:p>
+    <w:p>
+      <w:pPr>
+        <w:numPr>
+          <w:ilvl w:val="2"/>
+          <w:numId w:val="10"/>
+        </w:numPr>
+      </w:pPr>
+      <w:r>
+        <w:t>Normalization of time and power-related inputs.</w:t>
+      </w:r>
+    </w:p>
+    <w:p>
+      <w:pPr>
+        <w:numPr>
+          <w:ilvl w:val="2"/>
+          <w:numId w:val="10"/>
+        </w:numPr>
+      </w:pPr>
+      <w:r>
+        <w:t>Output labels now reflect the expanded device category list.</w:t>
+      </w:r>
+    </w:p>
+    <w:p/>
+    <w:p>
+      <w:pPr>
+        <w:rPr>
+          <w:b/>
+          <w:bCs/>
+        </w:rPr>
+      </w:pPr>
+      <w:r>
+        <w:lastRenderedPageBreak/>
+        <w:t>Meeting Report </w:t>
+      </w:r>
+    </w:p>
+    <w:p>
+      <w:r>
+        <w:t>Date: </w:t>
+      </w:r>
+      <w:r>
+        <w:rPr>
+          <w:i/>
+          <w:iCs/>
+        </w:rPr>
+        <w:t>9 May</w:t>
+      </w:r>
+    </w:p>
+    <w:p>
+      <w:pPr>
+        <w:rPr>
+          <w:b/>
+          <w:bCs/>
+        </w:rPr>
+      </w:pPr>
+      <w:r>
+        <w:t>Key Points Discussed</w:t>
+      </w:r>
+    </w:p>
+    <w:p>
+      <w:pPr>
+        <w:numPr>
+          <w:ilvl w:val="0"/>
+          <w:numId w:val="11"/>
+        </w:numPr>
+      </w:pPr>
+      <w:r>
+        <w:t> Model Selection</w:t>
+      </w:r>
+    </w:p>
+    <w:p>
+      <w:pPr>
+        <w:numPr>
+          <w:ilvl w:val="1"/>
+          <w:numId w:val="11"/>
+        </w:numPr>
+      </w:pPr>
+      <w:r>
+        <w:t>Comparative evaluation of models: LSTM and Random Forest Regressor.</w:t>
+      </w:r>
+    </w:p>
+    <w:p>
+      <w:pPr>
+        <w:numPr>
+          <w:ilvl w:val="1"/>
+          <w:numId w:val="11"/>
+        </w:numPr>
+      </w:pPr>
+      <w:r>
+        <w:t xml:space="preserve">LSTM was </w:t>
+      </w:r>
+      <w:proofErr w:type="spellStart"/>
+      <w:r>
+        <w:t>favored</w:t>
+      </w:r>
+      <w:proofErr w:type="spellEnd"/>
+      <w:r>
+        <w:t xml:space="preserve"> for its sequential learning capability with time-based features.</w:t>
+      </w:r>
+    </w:p>
+    <w:p>
+      <w:pPr>
+        <w:numPr>
+          <w:ilvl w:val="1"/>
+          <w:numId w:val="11"/>
+        </w:numPr>
+      </w:pPr>
+      <w:r>
+        <w:t>Random Forest performed well with tabular features and achieved a strong R², indicating robust generalization.</w:t>
+      </w:r>
+    </w:p>
+    <w:p>
+      <w:pPr>
+        <w:numPr>
+          <w:ilvl w:val="1"/>
+          <w:numId w:val="11"/>
+        </w:numPr>
+      </w:pPr>
+      <w:r>
+        <w:t>Decision made to include both models in the documentation, highlighting their pros and cons.</w:t>
+      </w:r>
+    </w:p>
+    <w:p>
+      <w:pPr>
+        <w:numPr>
+          <w:ilvl w:val="0"/>
+          <w:numId w:val="11"/>
+        </w:numPr>
+      </w:pPr>
+      <w:r>
+        <w:t>College Documentation</w:t>
+      </w:r>
+    </w:p>
+    <w:p>
+      <w:pPr>
+        <w:numPr>
+          <w:ilvl w:val="1"/>
+          <w:numId w:val="11"/>
+        </w:numPr>
+      </w:pPr>
+      <w:r>
+        <w:t>Final structure for the written report was discussed:</w:t>
+      </w:r>
+    </w:p>
+    <w:p>
+      <w:pPr>
+        <w:numPr>
+          <w:ilvl w:val="2"/>
+          <w:numId w:val="11"/>
+        </w:numPr>
+      </w:pPr>
+      <w:r>
+        <w:t>Abstract, Problem Statement, Data Pipeline, Model Architecture, Evaluation, and Results.</w:t>
+      </w:r>
+    </w:p>
+    <w:p>
+      <w:pPr>
+        <w:numPr>
+          <w:ilvl w:val="2"/>
+          <w:numId w:val="11"/>
+        </w:numPr>
+      </w:pPr>
+      <w:r>
+        <w:t>Detailed explanation of preprocessing, seasonal adjustments, and appliance simulation logic.</w:t>
+      </w:r>
+    </w:p>
+    <w:p>
+      <w:pPr>
+        <w:numPr>
+          <w:ilvl w:val="2"/>
+          <w:numId w:val="11"/>
+        </w:numPr>
+      </w:pPr>
+      <w:r>
+        <w:t>Screenshots and diagrams (like the system pipeline) to be included.</w:t>
+      </w:r>
+    </w:p>
+    <w:p>
+      <w:pPr>
+        <w:numPr>
+          <w:ilvl w:val="1"/>
+          <w:numId w:val="11"/>
+        </w:numPr>
+      </w:pPr>
+      <w:r>
+        <w:t>Assignment of sections and deadlines for drafting was agreed upon.</w:t>
+      </w:r>
+    </w:p>
+    <w:p>
+      <w:pPr>
+        <w:numPr>
+          <w:ilvl w:val="0"/>
+          <w:numId w:val="11"/>
+        </w:numPr>
+      </w:pPr>
+      <w:r>
+        <w:t>Project Deployment</w:t>
+      </w:r>
+    </w:p>
+    <w:p>
+      <w:pPr>
+        <w:numPr>
+          <w:ilvl w:val="1"/>
+          <w:numId w:val="11"/>
+        </w:numPr>
+      </w:pPr>
+      <w:r>
+        <w:t>Discussed possible deployment options: local server vs cloud </w:t>
+      </w:r>
+    </w:p>
+    <w:p>
+      <w:pPr>
+        <w:numPr>
+          <w:ilvl w:val="1"/>
+          <w:numId w:val="11"/>
+        </w:numPr>
+      </w:pPr>
+      <w:r>
+        <w:t>Next steps involve setting up:</w:t>
+      </w:r>
+    </w:p>
+    <w:p>
+      <w:pPr>
+        <w:numPr>
+          <w:ilvl w:val="2"/>
+          <w:numId w:val="11"/>
+        </w:numPr>
+      </w:pPr>
+      <w:r>
+        <w:t>A prediction endpoint using the trained model.</w:t>
+      </w:r>
+    </w:p>
+    <w:p>
+      <w:pPr>
+        <w:numPr>
+          <w:ilvl w:val="2"/>
+          <w:numId w:val="11"/>
+        </w:numPr>
+      </w:pPr>
+      <w:r>
+        <w:t>A basic front-end interface for testing.</w:t>
+      </w:r>
+    </w:p>
+    <w:p>
+      <w:pPr>
+        <w:numPr>
+          <w:ilvl w:val="1"/>
+          <w:numId w:val="11"/>
+        </w:numPr>
+      </w:pPr>
+      <w:r>
+        <w:t>Deployment will be part of the final demonstration and submission package.</w:t>
+      </w:r>
+    </w:p>
     <w:p/>
     <w:p/>
     <w:p/>
@@ -914,6 +1829,155 @@
 <file path=word/numbering.xml><?xml version="1.0" encoding="utf-8"?>
 <w:numbering xmlns:wpc="http://schemas.microsoft.com/office/word/2010/wordprocessingCanvas" xmlns:cx="http://schemas.microsoft.com/office/drawing/2014/chartex" xmlns:cx1="http://schemas.microsoft.com/office/drawing/2015/9/8/chartex" xmlns:cx2="http://schemas.microsoft.com/office/drawing/2015/10/21/chartex" xmlns:cx3="http://schemas.microsoft.com/office/drawing/2016/5/9/chartex" xmlns:cx4="http://schemas.microsoft.com/office/drawing/2016/5/10/chartex" xmlns:cx5="http://schemas.microsoft.com/office/drawing/2016/5/11/chartex" xmlns:cx6="http://schemas.microsoft.com/office/drawing/2016/5/12/chartex" xmlns:cx7="http://schemas.microsoft.com/office/drawing/2016/5/13/chartex" xmlns:cx8="http://schemas.microsoft.com/office/drawing/2016/5/14/chartex" xmlns:mc="http://schemas.openxmlformats.org/markup-compatibility/2006" xmlns:aink="http://schemas.microsoft.com/office/drawing/2016/ink" xmlns:am3d="http://schemas.microsoft.com/office/drawing/2017/model3d" xmlns:o="urn:schemas-microsoft-com:office:office" xmlns:oel="http://schemas.microsoft.com/office/2019/extlst" xmlns:r="http://schemas.openxmlformats.org/officeDocument/2006/relationships" xmlns:m="http://schemas.openxmlformats.org/officeDocument/2006/math" xmlns:v="urn:schemas-microsoft-com:vml" xmlns:wp14="http://schemas.microsoft.com/office/word/2010/wordprocessingDrawing" xmlns:wp="http://schemas.openxmlformats.org/drawingml/2006/wordprocessingDrawing" xmlns:w10="urn:schemas-microsoft-com:office:word" xmlns:w="http://schemas.openxmlformats.org/wordprocessingml/2006/main" xmlns:w14="http://schemas.microsoft.com/office/word/2010/wordml" xmlns:w15="http://schemas.microsoft.com/office/word/2012/wordml" xmlns:w16cex="http://schemas.microsoft.com/office/word/2018/wordml/cex" xmlns:w16cid="http://schemas.microsoft.com/office/word/2016/wordml/cid" xmlns:w16="http://schemas.microsoft.com/office/word/2018/wordml" xmlns:w16du="http://schemas.microsoft.com/office/word/2023/wordml/word16du" xmlns:w16sdtdh="http://schemas.microsoft.com/office/word/2020/wordml/sdtdatahash" xmlns:w16sdtfl="http://schemas.microsoft.com/office/word/2024/wordml/sdtformatlock" xmlns:w16se="http://schemas.microsoft.com/office/word/2015/wordml/symex" xmlns:wpg="http://schemas.microsoft.com/office/word/2010/wordprocessingGroup" xmlns:wpi="http://schemas.microsoft.com/office/word/2010/wordprocessingInk" xmlns:wne="http://schemas.microsoft.com/office/word/2006/wordml" xmlns:wps="http://schemas.microsoft.com/office/word/2010/wordprocessingShape" mc:Ignorable="w14 w15 w16se w16cid w16 w16cex w16sdtdh w16sdtfl w16du wp14">
   <w:abstractNum w:abstractNumId="0" w15:restartNumberingAfterBreak="0">
+    <w:nsid w:val="07395151"/>
+    <w:multiLevelType w:val="multilevel"/>
+    <w:tmpl w:val="C1DC8764"/>
+    <w:lvl w:ilvl="0">
+      <w:start w:val="1"/>
+      <w:numFmt w:val="bullet"/>
+      <w:lvlText w:val=""/>
+      <w:lvlJc w:val="left"/>
+      <w:pPr>
+        <w:tabs>
+          <w:tab w:val="num" w:pos="720"/>
+        </w:tabs>
+        <w:ind w:left="720" w:hanging="360"/>
+      </w:pPr>
+      <w:rPr>
+        <w:rFonts w:ascii="Symbol" w:hAnsi="Symbol" w:hint="default"/>
+        <w:sz w:val="20"/>
+      </w:rPr>
+    </w:lvl>
+    <w:lvl w:ilvl="1">
+      <w:start w:val="1"/>
+      <w:numFmt w:val="bullet"/>
+      <w:lvlText w:val="o"/>
+      <w:lvlJc w:val="left"/>
+      <w:pPr>
+        <w:tabs>
+          <w:tab w:val="num" w:pos="1440"/>
+        </w:tabs>
+        <w:ind w:left="1440" w:hanging="360"/>
+      </w:pPr>
+      <w:rPr>
+        <w:rFonts w:ascii="Courier New" w:hAnsi="Courier New" w:hint="default"/>
+        <w:sz w:val="20"/>
+      </w:rPr>
+    </w:lvl>
+    <w:lvl w:ilvl="2" w:tentative="1">
+      <w:start w:val="1"/>
+      <w:numFmt w:val="bullet"/>
+      <w:lvlText w:val=""/>
+      <w:lvlJc w:val="left"/>
+      <w:pPr>
+        <w:tabs>
+          <w:tab w:val="num" w:pos="2160"/>
+        </w:tabs>
+        <w:ind w:left="2160" w:hanging="360"/>
+      </w:pPr>
+      <w:rPr>
+        <w:rFonts w:ascii="Wingdings" w:hAnsi="Wingdings" w:hint="default"/>
+        <w:sz w:val="20"/>
+      </w:rPr>
+    </w:lvl>
+    <w:lvl w:ilvl="3" w:tentative="1">
+      <w:start w:val="1"/>
+      <w:numFmt w:val="bullet"/>
+      <w:lvlText w:val=""/>
+      <w:lvlJc w:val="left"/>
+      <w:pPr>
+        <w:tabs>
+          <w:tab w:val="num" w:pos="2880"/>
+        </w:tabs>
+        <w:ind w:left="2880" w:hanging="360"/>
+      </w:pPr>
+      <w:rPr>
+        <w:rFonts w:ascii="Wingdings" w:hAnsi="Wingdings" w:hint="default"/>
+        <w:sz w:val="20"/>
+      </w:rPr>
+    </w:lvl>
+    <w:lvl w:ilvl="4" w:tentative="1">
+      <w:start w:val="1"/>
+      <w:numFmt w:val="bullet"/>
+      <w:lvlText w:val=""/>
+      <w:lvlJc w:val="left"/>
+      <w:pPr>
+        <w:tabs>
+          <w:tab w:val="num" w:pos="3600"/>
+        </w:tabs>
+        <w:ind w:left="3600" w:hanging="360"/>
+      </w:pPr>
+      <w:rPr>
+        <w:rFonts w:ascii="Wingdings" w:hAnsi="Wingdings" w:hint="default"/>
+        <w:sz w:val="20"/>
+      </w:rPr>
+    </w:lvl>
+    <w:lvl w:ilvl="5" w:tentative="1">
+      <w:start w:val="1"/>
+      <w:numFmt w:val="bullet"/>
+      <w:lvlText w:val=""/>
+      <w:lvlJc w:val="left"/>
+      <w:pPr>
+        <w:tabs>
+          <w:tab w:val="num" w:pos="4320"/>
+        </w:tabs>
+        <w:ind w:left="4320" w:hanging="360"/>
+      </w:pPr>
+      <w:rPr>
+        <w:rFonts w:ascii="Wingdings" w:hAnsi="Wingdings" w:hint="default"/>
+        <w:sz w:val="20"/>
+      </w:rPr>
+    </w:lvl>
+    <w:lvl w:ilvl="6" w:tentative="1">
+      <w:start w:val="1"/>
+      <w:numFmt w:val="bullet"/>
+      <w:lvlText w:val=""/>
+      <w:lvlJc w:val="left"/>
+      <w:pPr>
+        <w:tabs>
+          <w:tab w:val="num" w:pos="5040"/>
+        </w:tabs>
+        <w:ind w:left="5040" w:hanging="360"/>
+      </w:pPr>
+      <w:rPr>
+        <w:rFonts w:ascii="Wingdings" w:hAnsi="Wingdings" w:hint="default"/>
+        <w:sz w:val="20"/>
+      </w:rPr>
+    </w:lvl>
+    <w:lvl w:ilvl="7" w:tentative="1">
+      <w:start w:val="1"/>
+      <w:numFmt w:val="bullet"/>
+      <w:lvlText w:val=""/>
+      <w:lvlJc w:val="left"/>
+      <w:pPr>
+        <w:tabs>
+          <w:tab w:val="num" w:pos="5760"/>
+        </w:tabs>
+        <w:ind w:left="5760" w:hanging="360"/>
+      </w:pPr>
+      <w:rPr>
+        <w:rFonts w:ascii="Wingdings" w:hAnsi="Wingdings" w:hint="default"/>
+        <w:sz w:val="20"/>
+      </w:rPr>
+    </w:lvl>
+    <w:lvl w:ilvl="8" w:tentative="1">
+      <w:start w:val="1"/>
+      <w:numFmt w:val="bullet"/>
+      <w:lvlText w:val=""/>
+      <w:lvlJc w:val="left"/>
+      <w:pPr>
+        <w:tabs>
+          <w:tab w:val="num" w:pos="6480"/>
+        </w:tabs>
+        <w:ind w:left="6480" w:hanging="360"/>
+      </w:pPr>
+      <w:rPr>
+        <w:rFonts w:ascii="Wingdings" w:hAnsi="Wingdings" w:hint="default"/>
+        <w:sz w:val="20"/>
+      </w:rPr>
+    </w:lvl>
+  </w:abstractNum>
+  <w:abstractNum w:abstractNumId="1" w15:restartNumberingAfterBreak="0">
     <w:nsid w:val="0CF965C0"/>
     <w:multiLevelType w:val="multilevel"/>
     <w:tmpl w:val="98406B9C"/>
@@ -1062,7 +2126,156 @@
       </w:rPr>
     </w:lvl>
   </w:abstractNum>
-  <w:abstractNum w:abstractNumId="1" w15:restartNumberingAfterBreak="0">
+  <w:abstractNum w:abstractNumId="2" w15:restartNumberingAfterBreak="0">
+    <w:nsid w:val="1FB403BE"/>
+    <w:multiLevelType w:val="multilevel"/>
+    <w:tmpl w:val="608A2374"/>
+    <w:lvl w:ilvl="0">
+      <w:start w:val="1"/>
+      <w:numFmt w:val="bullet"/>
+      <w:lvlText w:val=""/>
+      <w:lvlJc w:val="left"/>
+      <w:pPr>
+        <w:tabs>
+          <w:tab w:val="num" w:pos="720"/>
+        </w:tabs>
+        <w:ind w:left="720" w:hanging="360"/>
+      </w:pPr>
+      <w:rPr>
+        <w:rFonts w:ascii="Symbol" w:hAnsi="Symbol" w:hint="default"/>
+        <w:sz w:val="20"/>
+      </w:rPr>
+    </w:lvl>
+    <w:lvl w:ilvl="1">
+      <w:start w:val="1"/>
+      <w:numFmt w:val="bullet"/>
+      <w:lvlText w:val="o"/>
+      <w:lvlJc w:val="left"/>
+      <w:pPr>
+        <w:tabs>
+          <w:tab w:val="num" w:pos="1440"/>
+        </w:tabs>
+        <w:ind w:left="1440" w:hanging="360"/>
+      </w:pPr>
+      <w:rPr>
+        <w:rFonts w:ascii="Courier New" w:hAnsi="Courier New" w:hint="default"/>
+        <w:sz w:val="20"/>
+      </w:rPr>
+    </w:lvl>
+    <w:lvl w:ilvl="2" w:tentative="1">
+      <w:start w:val="1"/>
+      <w:numFmt w:val="bullet"/>
+      <w:lvlText w:val=""/>
+      <w:lvlJc w:val="left"/>
+      <w:pPr>
+        <w:tabs>
+          <w:tab w:val="num" w:pos="2160"/>
+        </w:tabs>
+        <w:ind w:left="2160" w:hanging="360"/>
+      </w:pPr>
+      <w:rPr>
+        <w:rFonts w:ascii="Wingdings" w:hAnsi="Wingdings" w:hint="default"/>
+        <w:sz w:val="20"/>
+      </w:rPr>
+    </w:lvl>
+    <w:lvl w:ilvl="3" w:tentative="1">
+      <w:start w:val="1"/>
+      <w:numFmt w:val="bullet"/>
+      <w:lvlText w:val=""/>
+      <w:lvlJc w:val="left"/>
+      <w:pPr>
+        <w:tabs>
+          <w:tab w:val="num" w:pos="2880"/>
+        </w:tabs>
+        <w:ind w:left="2880" w:hanging="360"/>
+      </w:pPr>
+      <w:rPr>
+        <w:rFonts w:ascii="Wingdings" w:hAnsi="Wingdings" w:hint="default"/>
+        <w:sz w:val="20"/>
+      </w:rPr>
+    </w:lvl>
+    <w:lvl w:ilvl="4" w:tentative="1">
+      <w:start w:val="1"/>
+      <w:numFmt w:val="bullet"/>
+      <w:lvlText w:val=""/>
+      <w:lvlJc w:val="left"/>
+      <w:pPr>
+        <w:tabs>
+          <w:tab w:val="num" w:pos="3600"/>
+        </w:tabs>
+        <w:ind w:left="3600" w:hanging="360"/>
+      </w:pPr>
+      <w:rPr>
+        <w:rFonts w:ascii="Wingdings" w:hAnsi="Wingdings" w:hint="default"/>
+        <w:sz w:val="20"/>
+      </w:rPr>
+    </w:lvl>
+    <w:lvl w:ilvl="5" w:tentative="1">
+      <w:start w:val="1"/>
+      <w:numFmt w:val="bullet"/>
+      <w:lvlText w:val=""/>
+      <w:lvlJc w:val="left"/>
+      <w:pPr>
+        <w:tabs>
+          <w:tab w:val="num" w:pos="4320"/>
+        </w:tabs>
+        <w:ind w:left="4320" w:hanging="360"/>
+      </w:pPr>
+      <w:rPr>
+        <w:rFonts w:ascii="Wingdings" w:hAnsi="Wingdings" w:hint="default"/>
+        <w:sz w:val="20"/>
+      </w:rPr>
+    </w:lvl>
+    <w:lvl w:ilvl="6" w:tentative="1">
+      <w:start w:val="1"/>
+      <w:numFmt w:val="bullet"/>
+      <w:lvlText w:val=""/>
+      <w:lvlJc w:val="left"/>
+      <w:pPr>
+        <w:tabs>
+          <w:tab w:val="num" w:pos="5040"/>
+        </w:tabs>
+        <w:ind w:left="5040" w:hanging="360"/>
+      </w:pPr>
+      <w:rPr>
+        <w:rFonts w:ascii="Wingdings" w:hAnsi="Wingdings" w:hint="default"/>
+        <w:sz w:val="20"/>
+      </w:rPr>
+    </w:lvl>
+    <w:lvl w:ilvl="7" w:tentative="1">
+      <w:start w:val="1"/>
+      <w:numFmt w:val="bullet"/>
+      <w:lvlText w:val=""/>
+      <w:lvlJc w:val="left"/>
+      <w:pPr>
+        <w:tabs>
+          <w:tab w:val="num" w:pos="5760"/>
+        </w:tabs>
+        <w:ind w:left="5760" w:hanging="360"/>
+      </w:pPr>
+      <w:rPr>
+        <w:rFonts w:ascii="Wingdings" w:hAnsi="Wingdings" w:hint="default"/>
+        <w:sz w:val="20"/>
+      </w:rPr>
+    </w:lvl>
+    <w:lvl w:ilvl="8" w:tentative="1">
+      <w:start w:val="1"/>
+      <w:numFmt w:val="bullet"/>
+      <w:lvlText w:val=""/>
+      <w:lvlJc w:val="left"/>
+      <w:pPr>
+        <w:tabs>
+          <w:tab w:val="num" w:pos="6480"/>
+        </w:tabs>
+        <w:ind w:left="6480" w:hanging="360"/>
+      </w:pPr>
+      <w:rPr>
+        <w:rFonts w:ascii="Wingdings" w:hAnsi="Wingdings" w:hint="default"/>
+        <w:sz w:val="20"/>
+      </w:rPr>
+    </w:lvl>
+  </w:abstractNum>
+  <w:abstractNum w:abstractNumId="3" w15:restartNumberingAfterBreak="0">
     <w:nsid w:val="28A20946"/>
     <w:multiLevelType w:val="multilevel"/>
     <w:tmpl w:val="E578BDD8"/>
@@ -1211,7 +2424,277 @@
       </w:rPr>
     </w:lvl>
   </w:abstractNum>
-  <w:abstractNum w:abstractNumId="2" w15:restartNumberingAfterBreak="0">
+  <w:abstractNum w:abstractNumId="4" w15:restartNumberingAfterBreak="0">
+    <w:nsid w:val="2FA86C92"/>
+    <w:multiLevelType w:val="multilevel"/>
+    <w:tmpl w:val="DE2E4F4A"/>
+    <w:lvl w:ilvl="0">
+      <w:start w:val="1"/>
+      <w:numFmt w:val="bullet"/>
+      <w:lvlText w:val=""/>
+      <w:lvlJc w:val="left"/>
+      <w:pPr>
+        <w:tabs>
+          <w:tab w:val="num" w:pos="720"/>
+        </w:tabs>
+        <w:ind w:left="720" w:hanging="360"/>
+      </w:pPr>
+      <w:rPr>
+        <w:rFonts w:ascii="Symbol" w:hAnsi="Symbol" w:hint="default"/>
+        <w:sz w:val="20"/>
+      </w:rPr>
+    </w:lvl>
+    <w:lvl w:ilvl="1">
+      <w:start w:val="1"/>
+      <w:numFmt w:val="bullet"/>
+      <w:lvlText w:val="o"/>
+      <w:lvlJc w:val="left"/>
+      <w:pPr>
+        <w:tabs>
+          <w:tab w:val="num" w:pos="1440"/>
+        </w:tabs>
+        <w:ind w:left="1440" w:hanging="360"/>
+      </w:pPr>
+      <w:rPr>
+        <w:rFonts w:ascii="Courier New" w:hAnsi="Courier New" w:hint="default"/>
+        <w:sz w:val="20"/>
+      </w:rPr>
+    </w:lvl>
+    <w:lvl w:ilvl="2" w:tentative="1">
+      <w:start w:val="1"/>
+      <w:numFmt w:val="bullet"/>
+      <w:lvlText w:val=""/>
+      <w:lvlJc w:val="left"/>
+      <w:pPr>
+        <w:tabs>
+          <w:tab w:val="num" w:pos="2160"/>
+        </w:tabs>
+        <w:ind w:left="2160" w:hanging="360"/>
+      </w:pPr>
+      <w:rPr>
+        <w:rFonts w:ascii="Wingdings" w:hAnsi="Wingdings" w:hint="default"/>
+        <w:sz w:val="20"/>
+      </w:rPr>
+    </w:lvl>
+    <w:lvl w:ilvl="3" w:tentative="1">
+      <w:start w:val="1"/>
+      <w:numFmt w:val="bullet"/>
+      <w:lvlText w:val=""/>
+      <w:lvlJc w:val="left"/>
+      <w:pPr>
+        <w:tabs>
+          <w:tab w:val="num" w:pos="2880"/>
+        </w:tabs>
+        <w:ind w:left="2880" w:hanging="360"/>
+      </w:pPr>
+      <w:rPr>
+        <w:rFonts w:ascii="Wingdings" w:hAnsi="Wingdings" w:hint="default"/>
+        <w:sz w:val="20"/>
+      </w:rPr>
+    </w:lvl>
+    <w:lvl w:ilvl="4" w:tentative="1">
+      <w:start w:val="1"/>
+      <w:numFmt w:val="bullet"/>
+      <w:lvlText w:val=""/>
+      <w:lvlJc w:val="left"/>
+      <w:pPr>
+        <w:tabs>
+          <w:tab w:val="num" w:pos="3600"/>
+        </w:tabs>
+        <w:ind w:left="3600" w:hanging="360"/>
+      </w:pPr>
+      <w:rPr>
+        <w:rFonts w:ascii="Wingdings" w:hAnsi="Wingdings" w:hint="default"/>
+        <w:sz w:val="20"/>
+      </w:rPr>
+    </w:lvl>
+    <w:lvl w:ilvl="5" w:tentative="1">
+      <w:start w:val="1"/>
+      <w:numFmt w:val="bullet"/>
+      <w:lvlText w:val=""/>
+      <w:lvlJc w:val="left"/>
+      <w:pPr>
+        <w:tabs>
+          <w:tab w:val="num" w:pos="4320"/>
+        </w:tabs>
+        <w:ind w:left="4320" w:hanging="360"/>
+      </w:pPr>
+      <w:rPr>
+        <w:rFonts w:ascii="Wingdings" w:hAnsi="Wingdings" w:hint="default"/>
+        <w:sz w:val="20"/>
+      </w:rPr>
+    </w:lvl>
+    <w:lvl w:ilvl="6" w:tentative="1">
+      <w:start w:val="1"/>
+      <w:numFmt w:val="bullet"/>
+      <w:lvlText w:val=""/>
+      <w:lvlJc w:val="left"/>
+      <w:pPr>
+        <w:tabs>
+          <w:tab w:val="num" w:pos="5040"/>
+        </w:tabs>
+        <w:ind w:left="5040" w:hanging="360"/>
+      </w:pPr>
+      <w:rPr>
+        <w:rFonts w:ascii="Wingdings" w:hAnsi="Wingdings" w:hint="default"/>
+        <w:sz w:val="20"/>
+      </w:rPr>
+    </w:lvl>
+    <w:lvl w:ilvl="7" w:tentative="1">
+      <w:start w:val="1"/>
+      <w:numFmt w:val="bullet"/>
+      <w:lvlText w:val=""/>
+      <w:lvlJc w:val="left"/>
+      <w:pPr>
+        <w:tabs>
+          <w:tab w:val="num" w:pos="5760"/>
+        </w:tabs>
+        <w:ind w:left="5760" w:hanging="360"/>
+      </w:pPr>
+      <w:rPr>
+        <w:rFonts w:ascii="Wingdings" w:hAnsi="Wingdings" w:hint="default"/>
+        <w:sz w:val="20"/>
+      </w:rPr>
+    </w:lvl>
+    <w:lvl w:ilvl="8" w:tentative="1">
+      <w:start w:val="1"/>
+      <w:numFmt w:val="bullet"/>
+      <w:lvlText w:val=""/>
+      <w:lvlJc w:val="left"/>
+      <w:pPr>
+        <w:tabs>
+          <w:tab w:val="num" w:pos="6480"/>
+        </w:tabs>
+        <w:ind w:left="6480" w:hanging="360"/>
+      </w:pPr>
+      <w:rPr>
+        <w:rFonts w:ascii="Wingdings" w:hAnsi="Wingdings" w:hint="default"/>
+        <w:sz w:val="20"/>
+      </w:rPr>
+    </w:lvl>
+  </w:abstractNum>
+  <w:abstractNum w:abstractNumId="5" w15:restartNumberingAfterBreak="0">
+    <w:nsid w:val="3355070F"/>
+    <w:multiLevelType w:val="multilevel"/>
+    <w:tmpl w:val="06FC56B8"/>
+    <w:lvl w:ilvl="0">
+      <w:start w:val="1"/>
+      <w:numFmt w:val="decimal"/>
+      <w:lvlText w:val="%1."/>
+      <w:lvlJc w:val="left"/>
+      <w:pPr>
+        <w:tabs>
+          <w:tab w:val="num" w:pos="720"/>
+        </w:tabs>
+        <w:ind w:left="720" w:hanging="360"/>
+      </w:pPr>
+    </w:lvl>
+    <w:lvl w:ilvl="1">
+      <w:start w:val="1"/>
+      <w:numFmt w:val="bullet"/>
+      <w:lvlText w:val="o"/>
+      <w:lvlJc w:val="left"/>
+      <w:pPr>
+        <w:tabs>
+          <w:tab w:val="num" w:pos="1440"/>
+        </w:tabs>
+        <w:ind w:left="1440" w:hanging="360"/>
+      </w:pPr>
+      <w:rPr>
+        <w:rFonts w:ascii="Courier New" w:hAnsi="Courier New" w:hint="default"/>
+        <w:sz w:val="20"/>
+      </w:rPr>
+    </w:lvl>
+    <w:lvl w:ilvl="2">
+      <w:start w:val="1"/>
+      <w:numFmt w:val="bullet"/>
+      <w:lvlText w:val=""/>
+      <w:lvlJc w:val="left"/>
+      <w:pPr>
+        <w:tabs>
+          <w:tab w:val="num" w:pos="2160"/>
+        </w:tabs>
+        <w:ind w:left="2160" w:hanging="360"/>
+      </w:pPr>
+      <w:rPr>
+        <w:rFonts w:ascii="Wingdings" w:hAnsi="Wingdings" w:hint="default"/>
+        <w:sz w:val="20"/>
+      </w:rPr>
+    </w:lvl>
+    <w:lvl w:ilvl="3" w:tentative="1">
+      <w:start w:val="1"/>
+      <w:numFmt w:val="decimal"/>
+      <w:lvlText w:val="%4."/>
+      <w:lvlJc w:val="left"/>
+      <w:pPr>
+        <w:tabs>
+          <w:tab w:val="num" w:pos="2880"/>
+        </w:tabs>
+        <w:ind w:left="2880" w:hanging="360"/>
+      </w:pPr>
+    </w:lvl>
+    <w:lvl w:ilvl="4" w:tentative="1">
+      <w:start w:val="1"/>
+      <w:numFmt w:val="decimal"/>
+      <w:lvlText w:val="%5."/>
+      <w:lvlJc w:val="left"/>
+      <w:pPr>
+        <w:tabs>
+          <w:tab w:val="num" w:pos="3600"/>
+        </w:tabs>
+        <w:ind w:left="3600" w:hanging="360"/>
+      </w:pPr>
+    </w:lvl>
+    <w:lvl w:ilvl="5" w:tentative="1">
+      <w:start w:val="1"/>
+      <w:numFmt w:val="decimal"/>
+      <w:lvlText w:val="%6."/>
+      <w:lvlJc w:val="left"/>
+      <w:pPr>
+        <w:tabs>
+          <w:tab w:val="num" w:pos="4320"/>
+        </w:tabs>
+        <w:ind w:left="4320" w:hanging="360"/>
+      </w:pPr>
+    </w:lvl>
+    <w:lvl w:ilvl="6" w:tentative="1">
+      <w:start w:val="1"/>
+      <w:numFmt w:val="decimal"/>
+      <w:lvlText w:val="%7."/>
+      <w:lvlJc w:val="left"/>
+      <w:pPr>
+        <w:tabs>
+          <w:tab w:val="num" w:pos="5040"/>
+        </w:tabs>
+        <w:ind w:left="5040" w:hanging="360"/>
+      </w:pPr>
+    </w:lvl>
+    <w:lvl w:ilvl="7" w:tentative="1">
+      <w:start w:val="1"/>
+      <w:numFmt w:val="decimal"/>
+      <w:lvlText w:val="%8."/>
+      <w:lvlJc w:val="left"/>
+      <w:pPr>
+        <w:tabs>
+          <w:tab w:val="num" w:pos="5760"/>
+        </w:tabs>
+        <w:ind w:left="5760" w:hanging="360"/>
+      </w:pPr>
+    </w:lvl>
+    <w:lvl w:ilvl="8" w:tentative="1">
+      <w:start w:val="1"/>
+      <w:numFmt w:val="decimal"/>
+      <w:lvlText w:val="%9."/>
+      <w:lvlJc w:val="left"/>
+      <w:pPr>
+        <w:tabs>
+          <w:tab w:val="num" w:pos="6480"/>
+        </w:tabs>
+        <w:ind w:left="6480" w:hanging="360"/>
+      </w:pPr>
+    </w:lvl>
+  </w:abstractNum>
+  <w:abstractNum w:abstractNumId="6" w15:restartNumberingAfterBreak="0">
     <w:nsid w:val="3474795C"/>
     <w:multiLevelType w:val="multilevel"/>
     <w:tmpl w:val="3BFA6C42"/>
@@ -1360,7 +2843,128 @@
       </w:rPr>
     </w:lvl>
   </w:abstractNum>
-  <w:abstractNum w:abstractNumId="3" w15:restartNumberingAfterBreak="0">
+  <w:abstractNum w:abstractNumId="7" w15:restartNumberingAfterBreak="0">
+    <w:nsid w:val="4C32709A"/>
+    <w:multiLevelType w:val="multilevel"/>
+    <w:tmpl w:val="0E76475C"/>
+    <w:lvl w:ilvl="0">
+      <w:start w:val="1"/>
+      <w:numFmt w:val="decimal"/>
+      <w:lvlText w:val="%1."/>
+      <w:lvlJc w:val="left"/>
+      <w:pPr>
+        <w:tabs>
+          <w:tab w:val="num" w:pos="720"/>
+        </w:tabs>
+        <w:ind w:left="720" w:hanging="360"/>
+      </w:pPr>
+    </w:lvl>
+    <w:lvl w:ilvl="1">
+      <w:start w:val="1"/>
+      <w:numFmt w:val="bullet"/>
+      <w:lvlText w:val="o"/>
+      <w:lvlJc w:val="left"/>
+      <w:pPr>
+        <w:tabs>
+          <w:tab w:val="num" w:pos="1440"/>
+        </w:tabs>
+        <w:ind w:left="1440" w:hanging="360"/>
+      </w:pPr>
+      <w:rPr>
+        <w:rFonts w:ascii="Courier New" w:hAnsi="Courier New" w:hint="default"/>
+        <w:sz w:val="20"/>
+      </w:rPr>
+    </w:lvl>
+    <w:lvl w:ilvl="2">
+      <w:start w:val="1"/>
+      <w:numFmt w:val="bullet"/>
+      <w:lvlText w:val=""/>
+      <w:lvlJc w:val="left"/>
+      <w:pPr>
+        <w:tabs>
+          <w:tab w:val="num" w:pos="2160"/>
+        </w:tabs>
+        <w:ind w:left="2160" w:hanging="360"/>
+      </w:pPr>
+      <w:rPr>
+        <w:rFonts w:ascii="Wingdings" w:hAnsi="Wingdings" w:hint="default"/>
+        <w:sz w:val="20"/>
+      </w:rPr>
+    </w:lvl>
+    <w:lvl w:ilvl="3" w:tentative="1">
+      <w:start w:val="1"/>
+      <w:numFmt w:val="decimal"/>
+      <w:lvlText w:val="%4."/>
+      <w:lvlJc w:val="left"/>
+      <w:pPr>
+        <w:tabs>
+          <w:tab w:val="num" w:pos="2880"/>
+        </w:tabs>
+        <w:ind w:left="2880" w:hanging="360"/>
+      </w:pPr>
+    </w:lvl>
+    <w:lvl w:ilvl="4" w:tentative="1">
+      <w:start w:val="1"/>
+      <w:numFmt w:val="decimal"/>
+      <w:lvlText w:val="%5."/>
+      <w:lvlJc w:val="left"/>
+      <w:pPr>
+        <w:tabs>
+          <w:tab w:val="num" w:pos="3600"/>
+        </w:tabs>
+        <w:ind w:left="3600" w:hanging="360"/>
+      </w:pPr>
+    </w:lvl>
+    <w:lvl w:ilvl="5" w:tentative="1">
+      <w:start w:val="1"/>
+      <w:numFmt w:val="decimal"/>
+      <w:lvlText w:val="%6."/>
+      <w:lvlJc w:val="left"/>
+      <w:pPr>
+        <w:tabs>
+          <w:tab w:val="num" w:pos="4320"/>
+        </w:tabs>
+        <w:ind w:left="4320" w:hanging="360"/>
+      </w:pPr>
+    </w:lvl>
+    <w:lvl w:ilvl="6" w:tentative="1">
+      <w:start w:val="1"/>
+      <w:numFmt w:val="decimal"/>
+      <w:lvlText w:val="%7."/>
+      <w:lvlJc w:val="left"/>
+      <w:pPr>
+        <w:tabs>
+          <w:tab w:val="num" w:pos="5040"/>
+        </w:tabs>
+        <w:ind w:left="5040" w:hanging="360"/>
+      </w:pPr>
+    </w:lvl>
+    <w:lvl w:ilvl="7" w:tentative="1">
+      <w:start w:val="1"/>
+      <w:numFmt w:val="decimal"/>
+      <w:lvlText w:val="%8."/>
+      <w:lvlJc w:val="left"/>
+      <w:pPr>
+        <w:tabs>
+          <w:tab w:val="num" w:pos="5760"/>
+        </w:tabs>
+        <w:ind w:left="5760" w:hanging="360"/>
+      </w:pPr>
+    </w:lvl>
+    <w:lvl w:ilvl="8" w:tentative="1">
+      <w:start w:val="1"/>
+      <w:numFmt w:val="decimal"/>
+      <w:lvlText w:val="%9."/>
+      <w:lvlJc w:val="left"/>
+      <w:pPr>
+        <w:tabs>
+          <w:tab w:val="num" w:pos="6480"/>
+        </w:tabs>
+        <w:ind w:left="6480" w:hanging="360"/>
+      </w:pPr>
+    </w:lvl>
+  </w:abstractNum>
+  <w:abstractNum w:abstractNumId="8" w15:restartNumberingAfterBreak="0">
     <w:nsid w:val="51EE6E0D"/>
     <w:multiLevelType w:val="multilevel"/>
     <w:tmpl w:val="6FBE5A36"/>
@@ -1509,7 +3113,7 @@
       </w:rPr>
     </w:lvl>
   </w:abstractNum>
-  <w:abstractNum w:abstractNumId="4" w15:restartNumberingAfterBreak="0">
+  <w:abstractNum w:abstractNumId="9" w15:restartNumberingAfterBreak="0">
     <w:nsid w:val="556B3430"/>
     <w:multiLevelType w:val="multilevel"/>
     <w:tmpl w:val="81806EB2"/>
@@ -1630,7 +3234,7 @@
       </w:pPr>
     </w:lvl>
   </w:abstractNum>
-  <w:abstractNum w:abstractNumId="5" w15:restartNumberingAfterBreak="0">
+  <w:abstractNum w:abstractNumId="10" w15:restartNumberingAfterBreak="0">
     <w:nsid w:val="79905996"/>
     <w:multiLevelType w:val="multilevel"/>
     <w:tmpl w:val="0D84D650"/>
@@ -1748,22 +3352,37 @@
     </w:lvl>
   </w:abstractNum>
   <w:num w:numId="1" w16cid:durableId="1696728905">
+    <w:abstractNumId w:val="1"/>
+  </w:num>
+  <w:num w:numId="2" w16cid:durableId="1187210892">
+    <w:abstractNumId w:val="6"/>
+  </w:num>
+  <w:num w:numId="3" w16cid:durableId="742413661">
+    <w:abstractNumId w:val="8"/>
+  </w:num>
+  <w:num w:numId="4" w16cid:durableId="709259105">
+    <w:abstractNumId w:val="10"/>
+  </w:num>
+  <w:num w:numId="5" w16cid:durableId="1190147266">
+    <w:abstractNumId w:val="3"/>
+  </w:num>
+  <w:num w:numId="6" w16cid:durableId="414061396">
+    <w:abstractNumId w:val="9"/>
+  </w:num>
+  <w:num w:numId="7" w16cid:durableId="1229539196">
     <w:abstractNumId w:val="0"/>
   </w:num>
-  <w:num w:numId="2" w16cid:durableId="1187210892">
+  <w:num w:numId="8" w16cid:durableId="655836898">
+    <w:abstractNumId w:val="4"/>
+  </w:num>
+  <w:num w:numId="9" w16cid:durableId="920288279">
     <w:abstractNumId w:val="2"/>
   </w:num>
-  <w:num w:numId="3" w16cid:durableId="742413661">
-    <w:abstractNumId w:val="3"/>
-  </w:num>
-  <w:num w:numId="4" w16cid:durableId="709259105">
+  <w:num w:numId="10" w16cid:durableId="371617128">
     <w:abstractNumId w:val="5"/>
   </w:num>
-  <w:num w:numId="5" w16cid:durableId="1190147266">
-    <w:abstractNumId w:val="1"/>
-  </w:num>
-  <w:num w:numId="6" w16cid:durableId="414061396">
-    <w:abstractNumId w:val="4"/>
+  <w:num w:numId="11" w16cid:durableId="367532278">
+    <w:abstractNumId w:val="7"/>
   </w:num>
 </w:numbering>
 </file>

</xml_diff>